<commit_message>
quick changes of page alignment in deliverable 2 doc
</commit_message>
<xml_diff>
--- a/HMS/Deliverables/Deliverable 2/HMS_Deliverable_2_03032022.docx
+++ b/HMS/Deliverables/Deliverable 2/HMS_Deliverable_2_03032022.docx
@@ -2826,102 +2826,100 @@
           <w:sz w:val="23"/>
           <w:szCs w:val="23"/>
         </w:rPr>
-        <w:t xml:space="preserve"> have access to view the Pending treatments which </w:t>
-      </w:r>
-      <w:proofErr w:type="gramStart"/>
+        <w:t xml:space="preserve"> have access to view the Pending treatments which has to be taken by him, he </w:t>
+      </w:r>
       <w:r>
         <w:rPr>
           <w:rFonts w:ascii="Times New Roman" w:hAnsi="Times New Roman" w:cs="Times New Roman"/>
           <w:sz w:val="23"/>
           <w:szCs w:val="23"/>
         </w:rPr>
-        <w:t>has to</w:t>
-      </w:r>
-      <w:proofErr w:type="gramEnd"/>
+        <w:t>can be</w:t>
+      </w:r>
       <w:r>
         <w:rPr>
           <w:rFonts w:ascii="Times New Roman" w:hAnsi="Times New Roman" w:cs="Times New Roman"/>
           <w:sz w:val="23"/>
           <w:szCs w:val="23"/>
         </w:rPr>
-        <w:t xml:space="preserve"> be taken by him, he </w:t>
-      </w:r>
-      <w:r>
+        <w:t xml:space="preserve"> able to see the how many medications or appointments he need to take to complete his course</w:t>
+      </w:r>
+      <w:r>
+        <w:rPr>
+          <w:rFonts w:ascii="Times New Roman" w:hAnsi="Times New Roman" w:cs="Times New Roman"/>
+          <w:sz w:val="24"/>
+          <w:szCs w:val="24"/>
+        </w:rPr>
+        <w:t>.</w:t>
+      </w:r>
+    </w:p>
+    <w:p>
+      <w:pPr>
+        <w:pStyle w:val="ListParagraph"/>
+        <w:ind w:left="990" w:firstLine="0"/>
+        <w:rPr>
+          <w:rFonts w:ascii="Times New Roman" w:hAnsi="Times New Roman" w:cs="Times New Roman"/>
+          <w:sz w:val="24"/>
+          <w:szCs w:val="24"/>
+        </w:rPr>
+      </w:pPr>
+    </w:p>
+    <w:p>
+      <w:pPr>
+        <w:pStyle w:val="ListParagraph"/>
+        <w:ind w:left="990" w:firstLine="0"/>
+        <w:rPr>
+          <w:rFonts w:ascii="Times New Roman" w:hAnsi="Times New Roman" w:cs="Times New Roman"/>
+          <w:b/>
+          <w:bCs/>
+          <w:sz w:val="24"/>
+          <w:szCs w:val="24"/>
+        </w:rPr>
+      </w:pPr>
+      <w:r>
+        <w:rPr>
+          <w:rFonts w:ascii="Times New Roman" w:hAnsi="Times New Roman" w:cs="Times New Roman"/>
+          <w:b/>
+          <w:bCs/>
+          <w:sz w:val="24"/>
+          <w:szCs w:val="24"/>
+        </w:rPr>
+        <w:t xml:space="preserve">4. Office Staff: </w:t>
+      </w:r>
+    </w:p>
+    <w:p>
+      <w:pPr>
+        <w:pStyle w:val="ListParagraph"/>
+        <w:ind w:left="1290" w:firstLine="0"/>
         <w:rPr>
           <w:rFonts w:ascii="Times New Roman" w:hAnsi="Times New Roman" w:cs="Times New Roman"/>
           <w:sz w:val="23"/>
           <w:szCs w:val="23"/>
         </w:rPr>
-        <w:t>can be</w:t>
-      </w:r>
+      </w:pPr>
       <w:r>
         <w:rPr>
           <w:rFonts w:ascii="Times New Roman" w:hAnsi="Times New Roman" w:cs="Times New Roman"/>
           <w:sz w:val="23"/>
           <w:szCs w:val="23"/>
         </w:rPr>
-        <w:t xml:space="preserve"> able to see the how many medications or appointments he need to take to complete his course</w:t>
-      </w:r>
-      <w:r>
-        <w:rPr>
-          <w:rFonts w:ascii="Times New Roman" w:hAnsi="Times New Roman" w:cs="Times New Roman"/>
-          <w:sz w:val="24"/>
-          <w:szCs w:val="24"/>
-        </w:rPr>
-        <w:t>.</w:t>
-      </w:r>
-    </w:p>
-    <w:p>
-      <w:pPr>
-        <w:pStyle w:val="ListParagraph"/>
-        <w:ind w:left="990" w:firstLine="0"/>
-        <w:rPr>
-          <w:rFonts w:ascii="Times New Roman" w:hAnsi="Times New Roman" w:cs="Times New Roman"/>
-          <w:sz w:val="24"/>
-          <w:szCs w:val="24"/>
-        </w:rPr>
-      </w:pPr>
-    </w:p>
-    <w:p>
-      <w:pPr>
-        <w:pStyle w:val="ListParagraph"/>
-        <w:ind w:left="990" w:firstLine="0"/>
-        <w:rPr>
-          <w:rFonts w:ascii="Times New Roman" w:hAnsi="Times New Roman" w:cs="Times New Roman"/>
-          <w:b/>
-          <w:bCs/>
-          <w:sz w:val="24"/>
-          <w:szCs w:val="24"/>
-        </w:rPr>
-      </w:pPr>
-      <w:r>
-        <w:rPr>
-          <w:rFonts w:ascii="Times New Roman" w:hAnsi="Times New Roman" w:cs="Times New Roman"/>
-          <w:b/>
-          <w:bCs/>
-          <w:sz w:val="24"/>
-          <w:szCs w:val="24"/>
-        </w:rPr>
-        <w:t xml:space="preserve">4. Office Staff: </w:t>
-      </w:r>
-    </w:p>
-    <w:p>
-      <w:pPr>
-        <w:pStyle w:val="ListParagraph"/>
-        <w:ind w:left="1290" w:firstLine="0"/>
+        <w:t xml:space="preserve">Office Staff have access to record the details of the patients, who have admitted in the hospital </w:t>
+      </w:r>
+      <w:r>
         <w:rPr>
           <w:rFonts w:ascii="Times New Roman" w:hAnsi="Times New Roman" w:cs="Times New Roman"/>
           <w:sz w:val="23"/>
           <w:szCs w:val="23"/>
         </w:rPr>
-      </w:pPr>
+        <w:t>as an emergency</w:t>
+      </w:r>
       <w:r>
         <w:rPr>
           <w:rFonts w:ascii="Times New Roman" w:hAnsi="Times New Roman" w:cs="Times New Roman"/>
           <w:sz w:val="23"/>
           <w:szCs w:val="23"/>
         </w:rPr>
-        <w:t xml:space="preserve">Office Staff have access to record the details of the patients, who have admitted in the hospital </w:t>
+        <w:t xml:space="preserve">. They also provide </w:t>
       </w:r>
       <w:r>
         <w:rPr>
@@ -2929,7 +2927,7 @@
           <w:sz w:val="23"/>
           <w:szCs w:val="23"/>
         </w:rPr>
-        <w:t>as an emergency</w:t>
+        <w:t>a</w:t>
       </w:r>
       <w:r>
         <w:rPr>
@@ -2937,40 +2935,24 @@
           <w:sz w:val="23"/>
           <w:szCs w:val="23"/>
         </w:rPr>
-        <w:t xml:space="preserve">. They also provide </w:t>
-      </w:r>
-      <w:r>
+        <w:t xml:space="preserve"> mandatory first aid when the patient arrives at the hospital </w:t>
+      </w:r>
+    </w:p>
+    <w:p>
+      <w:pPr>
+        <w:ind w:left="990"/>
         <w:rPr>
           <w:rFonts w:ascii="Times New Roman" w:hAnsi="Times New Roman" w:cs="Times New Roman"/>
           <w:sz w:val="23"/>
           <w:szCs w:val="23"/>
         </w:rPr>
-        <w:t>a</w:t>
-      </w:r>
-      <w:r>
-        <w:rPr>
-          <w:rFonts w:ascii="Times New Roman" w:hAnsi="Times New Roman" w:cs="Times New Roman"/>
-          <w:sz w:val="23"/>
-          <w:szCs w:val="23"/>
-        </w:rPr>
-        <w:t xml:space="preserve"> mandatory first aid when the patient arrives at the hospital </w:t>
-      </w:r>
+      </w:pPr>
     </w:p>
     <w:p>
       <w:pPr>
         <w:ind w:left="990"/>
         <w:rPr>
           <w:rFonts w:ascii="Times New Roman" w:hAnsi="Times New Roman" w:cs="Times New Roman"/>
-          <w:sz w:val="23"/>
-          <w:szCs w:val="23"/>
-        </w:rPr>
-      </w:pPr>
-    </w:p>
-    <w:p>
-      <w:pPr>
-        <w:ind w:left="990"/>
-        <w:rPr>
-          <w:rFonts w:ascii="Times New Roman" w:hAnsi="Times New Roman" w:cs="Times New Roman"/>
           <w:b/>
           <w:bCs/>
           <w:sz w:val="28"/>
@@ -3041,27 +3023,6 @@
     </w:p>
     <w:p>
       <w:pPr>
-        <w:ind w:left="720"/>
-        <w:rPr>
-          <w:rFonts w:ascii="Times New Roman" w:hAnsi="Times New Roman" w:cs="Times New Roman"/>
-          <w:sz w:val="28"/>
-          <w:szCs w:val="28"/>
-        </w:rPr>
-      </w:pPr>
-    </w:p>
-    <w:p>
-      <w:pPr>
-        <w:ind w:left="720"/>
-        <w:rPr>
-          <w:rFonts w:ascii="Times New Roman" w:hAnsi="Times New Roman" w:cs="Times New Roman"/>
-          <w:sz w:val="28"/>
-          <w:szCs w:val="28"/>
-        </w:rPr>
-      </w:pPr>
-    </w:p>
-    <w:p>
-      <w:pPr>
-        <w:ind w:left="720"/>
         <w:rPr>
           <w:rFonts w:ascii="Times New Roman" w:hAnsi="Times New Roman" w:cs="Times New Roman"/>
           <w:sz w:val="28"/>
@@ -3889,7 +3850,6 @@
           <w:sz w:val="24"/>
           <w:szCs w:val="24"/>
         </w:rPr>
-        <w:lastRenderedPageBreak/>
         <w:t>If it is the existing user, he can directly redirect to login page by clicking on the hyperlink provided in the registration Page.</w:t>
       </w:r>
     </w:p>
@@ -4452,6 +4412,28 @@
     </w:p>
     <w:p>
       <w:pPr>
+        <w:pStyle w:val="ListParagraph"/>
+        <w:ind w:left="1320" w:firstLine="0"/>
+        <w:rPr>
+          <w:rFonts w:ascii="Times New Roman" w:hAnsi="Times New Roman" w:cs="Times New Roman"/>
+          <w:sz w:val="28"/>
+          <w:szCs w:val="28"/>
+        </w:rPr>
+      </w:pPr>
+    </w:p>
+    <w:p>
+      <w:pPr>
+        <w:pStyle w:val="ListParagraph"/>
+        <w:ind w:left="1320" w:firstLine="0"/>
+        <w:rPr>
+          <w:rFonts w:ascii="Times New Roman" w:hAnsi="Times New Roman" w:cs="Times New Roman"/>
+          <w:sz w:val="28"/>
+          <w:szCs w:val="28"/>
+        </w:rPr>
+      </w:pPr>
+    </w:p>
+    <w:p>
+      <w:pPr>
         <w:rPr>
           <w:rFonts w:ascii="Times New Roman" w:hAnsi="Times New Roman" w:cs="Times New Roman"/>
           <w:sz w:val="28"/>
@@ -4488,6 +4470,7 @@
           <w:sz w:val="26"/>
           <w:szCs w:val="26"/>
         </w:rPr>
+        <w:lastRenderedPageBreak/>
         <w:t xml:space="preserve">         </w:t>
       </w:r>
       <w:r>
@@ -4943,17 +4926,6 @@
     </w:p>
     <w:p>
       <w:pPr>
-        <w:rPr>
-          <w:rFonts w:ascii="Times New Roman" w:hAnsi="Times New Roman" w:cs="Times New Roman"/>
-          <w:b/>
-          <w:bCs/>
-          <w:sz w:val="28"/>
-          <w:szCs w:val="28"/>
-        </w:rPr>
-      </w:pPr>
-    </w:p>
-    <w:p>
-      <w:pPr>
         <w:tabs>
           <w:tab w:val="left" w:pos="720"/>
         </w:tabs>
@@ -5301,17 +5273,6 @@
         </w:tc>
       </w:tr>
     </w:tbl>
-    <w:p>
-      <w:pPr>
-        <w:rPr>
-          <w:rFonts w:ascii="Times New Roman" w:hAnsi="Times New Roman" w:cs="Times New Roman"/>
-          <w:b/>
-          <w:bCs/>
-          <w:sz w:val="28"/>
-          <w:szCs w:val="28"/>
-        </w:rPr>
-      </w:pPr>
-    </w:p>
     <w:p>
       <w:pPr>
         <w:rPr>
@@ -5882,16 +5843,7 @@
                 <w:sz w:val="22"/>
                 <w:szCs w:val="22"/>
               </w:rPr>
-              <w:t xml:space="preserve">The developer's team should be given administrator </w:t>
-            </w:r>
-            <w:r>
-              <w:rPr>
-                <w:rFonts w:ascii="Times New Roman" w:hAnsi="Times New Roman" w:cs="Times New Roman"/>
-                <w:sz w:val="22"/>
-                <w:szCs w:val="22"/>
-              </w:rPr>
-              <w:lastRenderedPageBreak/>
-              <w:t>login information for unit testing</w:t>
+              <w:t>The developer's team should be given administrator login information for unit testing</w:t>
             </w:r>
           </w:p>
           <w:p>
@@ -5990,6 +5942,7 @@
           <w:u w:val="single"/>
           <w:lang w:eastAsia="ko-KR"/>
         </w:rPr>
+        <w:lastRenderedPageBreak/>
         <w:t>Accessibility</w:t>
       </w:r>
     </w:p>
@@ -7065,6 +7018,71 @@
           <w:szCs w:val="28"/>
         </w:rPr>
       </w:pPr>
+    </w:p>
+    <w:p>
+      <w:pPr>
+        <w:pStyle w:val="ListParagraph"/>
+        <w:ind w:left="460" w:firstLine="0"/>
+        <w:rPr>
+          <w:rFonts w:ascii="Times New Roman" w:hAnsi="Times New Roman" w:cs="Times New Roman"/>
+          <w:b/>
+          <w:bCs/>
+          <w:sz w:val="28"/>
+          <w:szCs w:val="28"/>
+        </w:rPr>
+      </w:pPr>
+    </w:p>
+    <w:p>
+      <w:pPr>
+        <w:pStyle w:val="ListParagraph"/>
+        <w:ind w:left="460" w:firstLine="0"/>
+        <w:rPr>
+          <w:rFonts w:ascii="Times New Roman" w:hAnsi="Times New Roman" w:cs="Times New Roman"/>
+          <w:b/>
+          <w:bCs/>
+          <w:sz w:val="28"/>
+          <w:szCs w:val="28"/>
+        </w:rPr>
+      </w:pPr>
+    </w:p>
+    <w:p>
+      <w:pPr>
+        <w:pStyle w:val="ListParagraph"/>
+        <w:ind w:left="460" w:firstLine="0"/>
+        <w:rPr>
+          <w:rFonts w:ascii="Times New Roman" w:hAnsi="Times New Roman" w:cs="Times New Roman"/>
+          <w:b/>
+          <w:bCs/>
+          <w:sz w:val="28"/>
+          <w:szCs w:val="28"/>
+        </w:rPr>
+      </w:pPr>
+    </w:p>
+    <w:p>
+      <w:pPr>
+        <w:pStyle w:val="ListParagraph"/>
+        <w:ind w:left="460" w:firstLine="0"/>
+        <w:rPr>
+          <w:rFonts w:ascii="Times New Roman" w:hAnsi="Times New Roman" w:cs="Times New Roman"/>
+          <w:b/>
+          <w:bCs/>
+          <w:sz w:val="28"/>
+          <w:szCs w:val="28"/>
+        </w:rPr>
+      </w:pPr>
+    </w:p>
+    <w:p>
+      <w:pPr>
+        <w:pStyle w:val="ListParagraph"/>
+        <w:ind w:left="460" w:firstLine="0"/>
+        <w:rPr>
+          <w:rFonts w:ascii="Times New Roman" w:hAnsi="Times New Roman" w:cs="Times New Roman"/>
+          <w:b/>
+          <w:bCs/>
+          <w:sz w:val="28"/>
+          <w:szCs w:val="28"/>
+        </w:rPr>
+      </w:pPr>
       <w:r>
         <w:rPr>
           <w:rFonts w:ascii="Times New Roman" w:hAnsi="Times New Roman" w:cs="Times New Roman"/>
@@ -7242,25 +7260,7 @@
           <w:sz w:val="24"/>
           <w:szCs w:val="24"/>
         </w:rPr>
-        <w:t xml:space="preserve">Here, the first page is the homepage which has the fields of signup, </w:t>
-      </w:r>
-      <w:proofErr w:type="gramStart"/>
-      <w:r>
-        <w:rPr>
-          <w:rFonts w:ascii="Times New Roman" w:hAnsi="Times New Roman" w:cs="Times New Roman"/>
-          <w:sz w:val="24"/>
-          <w:szCs w:val="24"/>
-        </w:rPr>
-        <w:t>login</w:t>
-      </w:r>
-      <w:proofErr w:type="gramEnd"/>
-      <w:r>
-        <w:rPr>
-          <w:rFonts w:ascii="Times New Roman" w:hAnsi="Times New Roman" w:cs="Times New Roman"/>
-          <w:sz w:val="24"/>
-          <w:szCs w:val="24"/>
-        </w:rPr>
-        <w:t xml:space="preserve"> and other features.</w:t>
+        <w:t>Here, the first page is the homepage which has the fields of signup, login and other features.</w:t>
       </w:r>
     </w:p>
     <w:p>
@@ -8069,15 +8069,6 @@
     </w:p>
     <w:p>
       <w:pPr>
-        <w:rPr>
-          <w:rFonts w:ascii="Times New Roman" w:hAnsi="Times New Roman" w:cs="Times New Roman"/>
-          <w:sz w:val="28"/>
-          <w:szCs w:val="28"/>
-        </w:rPr>
-      </w:pPr>
-    </w:p>
-    <w:p>
-      <w:pPr>
         <w:pStyle w:val="ListParagraph"/>
         <w:ind w:left="720" w:firstLine="0"/>
         <w:rPr>
@@ -8096,6 +8087,7 @@
           <w:sz w:val="28"/>
           <w:szCs w:val="28"/>
         </w:rPr>
+        <w:lastRenderedPageBreak/>
         <w:t>3</w:t>
       </w:r>
       <w:r>
@@ -9033,6 +9025,7 @@
           <w:sz w:val="28"/>
           <w:szCs w:val="28"/>
         </w:rPr>
+        <w:lastRenderedPageBreak/>
         <w:t>4</w:t>
       </w:r>
       <w:r>
@@ -10618,6 +10611,7 @@
           <w:sz w:val="28"/>
           <w:szCs w:val="28"/>
         </w:rPr>
+        <w:lastRenderedPageBreak/>
         <w:t>5</w:t>
       </w:r>
       <w:r>

</xml_diff>

<commit_message>
deliverable 2 - updates
</commit_message>
<xml_diff>
--- a/HMS/Deliverables/Deliverable 2/HMS_Deliverable_2_03032022.docx
+++ b/HMS/Deliverables/Deliverable 2/HMS_Deliverable_2_03032022.docx
@@ -2696,7 +2696,7 @@
           <w:sz w:val="24"/>
           <w:szCs w:val="24"/>
         </w:rPr>
-        <w:t>.</w:t>
+        <w:t xml:space="preserve"> (Add/Edit Users{Doctor, Patient, Staff}</w:t>
       </w:r>
     </w:p>
     <w:p>
@@ -2747,86 +2747,78 @@
           <w:sz w:val="23"/>
           <w:szCs w:val="23"/>
         </w:rPr>
-        <w:t>Doctor has the access to view the patients, Medicines availability, he can schedule an appointment and give prescription for the patient who is taking Treatment and suggest if any surgery is required</w:t>
-      </w:r>
-      <w:r>
-        <w:rPr>
-          <w:rFonts w:ascii="Times New Roman" w:hAnsi="Times New Roman" w:cs="Times New Roman"/>
-          <w:sz w:val="24"/>
-          <w:szCs w:val="24"/>
-        </w:rPr>
-        <w:t>.</w:t>
-      </w:r>
-    </w:p>
-    <w:p>
-      <w:pPr>
-        <w:pStyle w:val="ListParagraph"/>
-        <w:ind w:left="990" w:firstLine="0"/>
-        <w:rPr>
-          <w:rFonts w:ascii="Times New Roman" w:hAnsi="Times New Roman" w:cs="Times New Roman"/>
-          <w:sz w:val="24"/>
-          <w:szCs w:val="24"/>
-        </w:rPr>
-      </w:pPr>
-    </w:p>
-    <w:p>
-      <w:pPr>
-        <w:pStyle w:val="ListParagraph"/>
-        <w:ind w:left="990" w:firstLine="0"/>
-        <w:rPr>
-          <w:rFonts w:ascii="Times New Roman" w:hAnsi="Times New Roman" w:cs="Times New Roman"/>
-          <w:b/>
-          <w:bCs/>
-          <w:sz w:val="24"/>
-          <w:szCs w:val="24"/>
-        </w:rPr>
-      </w:pPr>
-      <w:r>
-        <w:rPr>
-          <w:rFonts w:ascii="Times New Roman" w:hAnsi="Times New Roman" w:cs="Times New Roman"/>
-          <w:b/>
-          <w:bCs/>
-          <w:sz w:val="24"/>
-          <w:szCs w:val="24"/>
-        </w:rPr>
-        <w:t>3. Patient</w:t>
-      </w:r>
-      <w:r>
-        <w:rPr>
-          <w:rFonts w:ascii="Times New Roman" w:hAnsi="Times New Roman" w:cs="Times New Roman"/>
-          <w:b/>
-          <w:bCs/>
-          <w:sz w:val="24"/>
-          <w:szCs w:val="24"/>
-        </w:rPr>
-        <w:t>:</w:t>
-      </w:r>
-    </w:p>
-    <w:p>
-      <w:pPr>
-        <w:pStyle w:val="ListParagraph"/>
-        <w:ind w:left="1278" w:firstLine="0"/>
-        <w:rPr>
-          <w:rFonts w:ascii="Times New Roman" w:hAnsi="Times New Roman" w:cs="Times New Roman"/>
-          <w:sz w:val="24"/>
-          <w:szCs w:val="24"/>
-        </w:rPr>
-      </w:pPr>
+        <w:t>Doctor has the access to view the patients, Medicines availability, he can schedule an appointment and give prescription for the patient</w:t>
+      </w:r>
       <w:r>
         <w:rPr>
           <w:rFonts w:ascii="Times New Roman" w:hAnsi="Times New Roman" w:cs="Times New Roman"/>
           <w:sz w:val="23"/>
           <w:szCs w:val="23"/>
         </w:rPr>
-        <w:t>Patients</w:t>
-      </w:r>
+        <w:t xml:space="preserve"> medication</w:t>
+      </w:r>
+    </w:p>
+    <w:p>
+      <w:pPr>
+        <w:pStyle w:val="ListParagraph"/>
+        <w:ind w:left="990" w:firstLine="0"/>
+        <w:rPr>
+          <w:rFonts w:ascii="Times New Roman" w:hAnsi="Times New Roman" w:cs="Times New Roman"/>
+          <w:sz w:val="24"/>
+          <w:szCs w:val="24"/>
+        </w:rPr>
+      </w:pPr>
+    </w:p>
+    <w:p>
+      <w:pPr>
+        <w:pStyle w:val="ListParagraph"/>
+        <w:ind w:left="990" w:firstLine="0"/>
+        <w:rPr>
+          <w:rFonts w:ascii="Times New Roman" w:hAnsi="Times New Roman" w:cs="Times New Roman"/>
+          <w:b/>
+          <w:bCs/>
+          <w:sz w:val="24"/>
+          <w:szCs w:val="24"/>
+        </w:rPr>
+      </w:pPr>
+      <w:r>
+        <w:rPr>
+          <w:rFonts w:ascii="Times New Roman" w:hAnsi="Times New Roman" w:cs="Times New Roman"/>
+          <w:b/>
+          <w:bCs/>
+          <w:sz w:val="24"/>
+          <w:szCs w:val="24"/>
+        </w:rPr>
+        <w:t>3. Patient</w:t>
+      </w:r>
+      <w:r>
+        <w:rPr>
+          <w:rFonts w:ascii="Times New Roman" w:hAnsi="Times New Roman" w:cs="Times New Roman"/>
+          <w:b/>
+          <w:bCs/>
+          <w:sz w:val="24"/>
+          <w:szCs w:val="24"/>
+        </w:rPr>
+        <w:t>:</w:t>
+      </w:r>
+    </w:p>
+    <w:p>
+      <w:pPr>
+        <w:pStyle w:val="ListParagraph"/>
+        <w:ind w:left="1278" w:firstLine="0"/>
+        <w:rPr>
+          <w:rFonts w:ascii="Times New Roman" w:hAnsi="Times New Roman" w:cs="Times New Roman"/>
+          <w:sz w:val="24"/>
+          <w:szCs w:val="24"/>
+        </w:rPr>
+      </w:pPr>
       <w:r>
         <w:rPr>
           <w:rFonts w:ascii="Times New Roman" w:hAnsi="Times New Roman" w:cs="Times New Roman"/>
           <w:sz w:val="23"/>
           <w:szCs w:val="23"/>
         </w:rPr>
-        <w:t xml:space="preserve"> have access to view the Pending treatments which has to be taken by him, he </w:t>
+        <w:t>Patients</w:t>
       </w:r>
       <w:r>
         <w:rPr>
@@ -2834,7 +2826,7 @@
           <w:sz w:val="23"/>
           <w:szCs w:val="23"/>
         </w:rPr>
-        <w:t>can be</w:t>
+        <w:t xml:space="preserve"> have access to view the Pending </w:t>
       </w:r>
       <w:r>
         <w:rPr>
@@ -2842,7 +2834,79 @@
           <w:sz w:val="23"/>
           <w:szCs w:val="23"/>
         </w:rPr>
-        <w:t xml:space="preserve"> able to see the how many medications or appointments he need to take to complete his course</w:t>
+        <w:t>surgeries appointment</w:t>
+      </w:r>
+      <w:r>
+        <w:rPr>
+          <w:rFonts w:ascii="Times New Roman" w:hAnsi="Times New Roman" w:cs="Times New Roman"/>
+          <w:sz w:val="23"/>
+          <w:szCs w:val="23"/>
+        </w:rPr>
+        <w:t xml:space="preserve">, </w:t>
+      </w:r>
+      <w:r>
+        <w:rPr>
+          <w:rFonts w:ascii="Times New Roman" w:hAnsi="Times New Roman" w:cs="Times New Roman"/>
+          <w:sz w:val="23"/>
+          <w:szCs w:val="23"/>
+        </w:rPr>
+        <w:t>They</w:t>
+      </w:r>
+      <w:r>
+        <w:rPr>
+          <w:rFonts w:ascii="Times New Roman" w:hAnsi="Times New Roman" w:cs="Times New Roman"/>
+          <w:sz w:val="23"/>
+          <w:szCs w:val="23"/>
+        </w:rPr>
+        <w:t xml:space="preserve"> </w:t>
+      </w:r>
+      <w:r>
+        <w:rPr>
+          <w:rFonts w:ascii="Times New Roman" w:hAnsi="Times New Roman" w:cs="Times New Roman"/>
+          <w:sz w:val="23"/>
+          <w:szCs w:val="23"/>
+        </w:rPr>
+        <w:t xml:space="preserve">will be </w:t>
+      </w:r>
+      <w:r>
+        <w:rPr>
+          <w:rFonts w:ascii="Times New Roman" w:hAnsi="Times New Roman" w:cs="Times New Roman"/>
+          <w:sz w:val="23"/>
+          <w:szCs w:val="23"/>
+        </w:rPr>
+        <w:t xml:space="preserve">able to see the how many medications or appointments </w:t>
+      </w:r>
+      <w:r>
+        <w:rPr>
+          <w:rFonts w:ascii="Times New Roman" w:hAnsi="Times New Roman" w:cs="Times New Roman"/>
+          <w:sz w:val="23"/>
+          <w:szCs w:val="23"/>
+        </w:rPr>
+        <w:t>they</w:t>
+      </w:r>
+      <w:r>
+        <w:rPr>
+          <w:rFonts w:ascii="Times New Roman" w:hAnsi="Times New Roman" w:cs="Times New Roman"/>
+          <w:sz w:val="23"/>
+          <w:szCs w:val="23"/>
+        </w:rPr>
+        <w:t xml:space="preserve"> need to take to complete </w:t>
+      </w:r>
+      <w:r>
+        <w:rPr>
+          <w:rFonts w:ascii="Times New Roman" w:hAnsi="Times New Roman" w:cs="Times New Roman"/>
+          <w:sz w:val="23"/>
+          <w:szCs w:val="23"/>
+        </w:rPr>
+        <w:t xml:space="preserve">their medication </w:t>
+      </w:r>
+      <w:r>
+        <w:rPr>
+          <w:rFonts w:ascii="Times New Roman" w:hAnsi="Times New Roman" w:cs="Times New Roman"/>
+          <w:sz w:val="23"/>
+          <w:szCs w:val="23"/>
+        </w:rPr>
+        <w:t>course</w:t>
       </w:r>
       <w:r>
         <w:rPr>
@@ -3692,22 +3756,8 @@
           <w:sz w:val="24"/>
           <w:szCs w:val="24"/>
         </w:rPr>
-        <w:t>Each tab will perform different functionalities.</w:t>
-      </w:r>
-    </w:p>
-    <w:p>
-      <w:pPr>
-        <w:widowControl/>
-        <w:autoSpaceDE/>
-        <w:autoSpaceDN/>
-        <w:spacing w:after="200" w:line="276" w:lineRule="auto"/>
-        <w:contextualSpacing/>
-        <w:rPr>
-          <w:rFonts w:ascii="Times New Roman" w:hAnsi="Times New Roman" w:cs="Times New Roman"/>
-          <w:sz w:val="24"/>
-          <w:szCs w:val="24"/>
-        </w:rPr>
-      </w:pPr>
+        <w:t>User can check the About and Contact Info.</w:t>
+      </w:r>
     </w:p>
     <w:p>
       <w:pPr>
@@ -3775,7 +3825,23 @@
           <w:sz w:val="24"/>
           <w:szCs w:val="24"/>
         </w:rPr>
-        <w:t xml:space="preserve">If the user is the new one user should be able to register with set of details like </w:t>
+        <w:t>If the user is the new one</w:t>
+      </w:r>
+      <w:r>
+        <w:rPr>
+          <w:rFonts w:ascii="Times New Roman" w:hAnsi="Times New Roman" w:cs="Times New Roman"/>
+          <w:sz w:val="24"/>
+          <w:szCs w:val="24"/>
+        </w:rPr>
+        <w:t xml:space="preserve">, </w:t>
+      </w:r>
+      <w:r>
+        <w:rPr>
+          <w:rFonts w:ascii="Times New Roman" w:hAnsi="Times New Roman" w:cs="Times New Roman"/>
+          <w:sz w:val="24"/>
+          <w:szCs w:val="24"/>
+        </w:rPr>
+        <w:t xml:space="preserve">user should be able to register with set of details like </w:t>
       </w:r>
     </w:p>
     <w:p>
@@ -3795,6 +3861,33 @@
           <w:szCs w:val="24"/>
         </w:rPr>
         <w:t>First name, Last name, Email, Dob, password, Confirm Password, Username and User Role.</w:t>
+      </w:r>
+    </w:p>
+    <w:p>
+      <w:pPr>
+        <w:pStyle w:val="ListParagraph"/>
+        <w:widowControl/>
+        <w:numPr>
+          <w:ilvl w:val="2"/>
+          <w:numId w:val="17"/>
+        </w:numPr>
+        <w:autoSpaceDE/>
+        <w:autoSpaceDN/>
+        <w:spacing w:after="200" w:line="276" w:lineRule="auto"/>
+        <w:contextualSpacing/>
+        <w:rPr>
+          <w:rFonts w:ascii="Times New Roman" w:hAnsi="Times New Roman" w:cs="Times New Roman"/>
+          <w:sz w:val="24"/>
+          <w:szCs w:val="24"/>
+        </w:rPr>
+      </w:pPr>
+      <w:r>
+        <w:rPr>
+          <w:rFonts w:ascii="Times New Roman" w:hAnsi="Times New Roman" w:cs="Times New Roman"/>
+          <w:sz w:val="24"/>
+          <w:szCs w:val="24"/>
+        </w:rPr>
+        <w:t>User role contains set of roles in the drop down like Admin, Doctor, Patient, Office Staff.</w:t>
       </w:r>
     </w:p>
     <w:p>
@@ -3822,21 +3915,15 @@
           <w:sz w:val="24"/>
           <w:szCs w:val="24"/>
         </w:rPr>
-        <w:t>User role contains set of roles in the drop down like Admin, Doctor, Patient, Office Staff.</w:t>
-      </w:r>
-    </w:p>
-    <w:p>
-      <w:pPr>
-        <w:pStyle w:val="ListParagraph"/>
+        <w:t>If it is the existing user, he can directly redirect to login page by clicking on the hyperlink provided in the registration Page.</w:t>
+      </w:r>
+    </w:p>
+    <w:p>
+      <w:pPr>
         <w:widowControl/>
-        <w:numPr>
-          <w:ilvl w:val="0"/>
-          <w:numId w:val="17"/>
-        </w:numPr>
         <w:autoSpaceDE/>
         <w:autoSpaceDN/>
         <w:spacing w:after="200" w:line="276" w:lineRule="auto"/>
-        <w:ind w:left="1680"/>
         <w:contextualSpacing/>
         <w:rPr>
           <w:rFonts w:ascii="Times New Roman" w:hAnsi="Times New Roman" w:cs="Times New Roman"/>
@@ -3844,14 +3931,6 @@
           <w:szCs w:val="24"/>
         </w:rPr>
       </w:pPr>
-      <w:r>
-        <w:rPr>
-          <w:rFonts w:ascii="Times New Roman" w:hAnsi="Times New Roman" w:cs="Times New Roman"/>
-          <w:sz w:val="24"/>
-          <w:szCs w:val="24"/>
-        </w:rPr>
-        <w:t>If it is the existing user, he can directly redirect to login page by clicking on the hyperlink provided in the registration Page.</w:t>
-      </w:r>
     </w:p>
     <w:p>
       <w:pPr>
@@ -3933,7 +4012,39 @@
           <w:sz w:val="24"/>
           <w:szCs w:val="24"/>
         </w:rPr>
-        <w:t>Login Page contains Mandatory fields like Username and Password which are used to login in their respective roles.</w:t>
+        <w:t xml:space="preserve">Login Page contains </w:t>
+      </w:r>
+      <w:r>
+        <w:rPr>
+          <w:rFonts w:ascii="Times New Roman" w:hAnsi="Times New Roman" w:cs="Times New Roman"/>
+          <w:sz w:val="24"/>
+          <w:szCs w:val="24"/>
+        </w:rPr>
+        <w:t>m</w:t>
+      </w:r>
+      <w:r>
+        <w:rPr>
+          <w:rFonts w:ascii="Times New Roman" w:hAnsi="Times New Roman" w:cs="Times New Roman"/>
+          <w:sz w:val="24"/>
+          <w:szCs w:val="24"/>
+        </w:rPr>
+        <w:t>andatory fields like Username and Password which are used to login in</w:t>
+      </w:r>
+      <w:r>
+        <w:rPr>
+          <w:rFonts w:ascii="Times New Roman" w:hAnsi="Times New Roman" w:cs="Times New Roman"/>
+          <w:sz w:val="24"/>
+          <w:szCs w:val="24"/>
+        </w:rPr>
+        <w:t xml:space="preserve"> the system</w:t>
+      </w:r>
+      <w:r>
+        <w:rPr>
+          <w:rFonts w:ascii="Times New Roman" w:hAnsi="Times New Roman" w:cs="Times New Roman"/>
+          <w:sz w:val="24"/>
+          <w:szCs w:val="24"/>
+        </w:rPr>
+        <w:t>.</w:t>
       </w:r>
     </w:p>
     <w:p>
@@ -3961,7 +4072,23 @@
           <w:sz w:val="24"/>
           <w:szCs w:val="24"/>
         </w:rPr>
-        <w:t xml:space="preserve">If the user is new one, he can be redirected to the registration page by clicking on the hyper link provided in the login page. </w:t>
+        <w:t>If the user</w:t>
+      </w:r>
+      <w:r>
+        <w:rPr>
+          <w:rFonts w:ascii="Times New Roman" w:hAnsi="Times New Roman" w:cs="Times New Roman"/>
+          <w:sz w:val="24"/>
+          <w:szCs w:val="24"/>
+        </w:rPr>
+        <w:t xml:space="preserve"> is first time</w:t>
+      </w:r>
+      <w:r>
+        <w:rPr>
+          <w:rFonts w:ascii="Times New Roman" w:hAnsi="Times New Roman" w:cs="Times New Roman"/>
+          <w:sz w:val="24"/>
+          <w:szCs w:val="24"/>
+        </w:rPr>
+        <w:t xml:space="preserve">, he can be redirected to the registration page by clicking on the hyper link provided in the login page. </w:t>
       </w:r>
     </w:p>
     <w:p>
@@ -4363,8 +4490,51 @@
           <w:sz w:val="24"/>
           <w:szCs w:val="24"/>
         </w:rPr>
-        <w:t>We've added new feature to our site by including OP, which allows staff members to enroll patient information in an emergency</w:t>
-      </w:r>
+        <w:t xml:space="preserve">System </w:t>
+      </w:r>
+      <w:r>
+        <w:rPr>
+          <w:rFonts w:ascii="Times New Roman" w:hAnsi="Times New Roman" w:cs="Times New Roman"/>
+          <w:sz w:val="24"/>
+          <w:szCs w:val="24"/>
+        </w:rPr>
+        <w:t>allows staff members to enroll patient information</w:t>
+      </w:r>
+      <w:r>
+        <w:rPr>
+          <w:rFonts w:ascii="Times New Roman" w:hAnsi="Times New Roman" w:cs="Times New Roman"/>
+          <w:sz w:val="24"/>
+          <w:szCs w:val="24"/>
+        </w:rPr>
+        <w:t xml:space="preserve"> during </w:t>
+      </w:r>
+      <w:r>
+        <w:rPr>
+          <w:rFonts w:ascii="Times New Roman" w:hAnsi="Times New Roman" w:cs="Times New Roman"/>
+          <w:sz w:val="24"/>
+          <w:szCs w:val="24"/>
+        </w:rPr>
+        <w:t>emergency</w:t>
+      </w:r>
+      <w:r>
+        <w:rPr>
+          <w:rFonts w:ascii="Times New Roman" w:hAnsi="Times New Roman" w:cs="Times New Roman"/>
+          <w:sz w:val="24"/>
+          <w:szCs w:val="24"/>
+        </w:rPr>
+        <w:t xml:space="preserve"> visit</w:t>
+      </w:r>
+    </w:p>
+    <w:p>
+      <w:pPr>
+        <w:pStyle w:val="ListParagraph"/>
+        <w:ind w:left="1320" w:firstLine="0"/>
+        <w:rPr>
+          <w:rFonts w:ascii="Times New Roman" w:hAnsi="Times New Roman" w:cs="Times New Roman"/>
+          <w:sz w:val="28"/>
+          <w:szCs w:val="28"/>
+        </w:rPr>
+      </w:pPr>
     </w:p>
     <w:p>
       <w:pPr>
@@ -12252,7 +12422,7 @@
         <w:rFonts w:ascii="Symbol" w:hAnsi="Symbol" w:hint="default"/>
       </w:rPr>
     </w:lvl>
-    <w:lvl w:ilvl="1" w:tplc="40090003" w:tentative="1">
+    <w:lvl w:ilvl="1" w:tplc="40090003">
       <w:start w:val="1"/>
       <w:numFmt w:val="bullet"/>
       <w:lvlText w:val="o"/>
@@ -12264,7 +12434,7 @@
         <w:rFonts w:ascii="Courier New" w:hAnsi="Courier New" w:cs="Courier New" w:hint="default"/>
       </w:rPr>
     </w:lvl>
-    <w:lvl w:ilvl="2" w:tplc="40090005" w:tentative="1">
+    <w:lvl w:ilvl="2" w:tplc="40090005">
       <w:start w:val="1"/>
       <w:numFmt w:val="bullet"/>
       <w:lvlText w:val=""/>

</xml_diff>